<commit_message>
update the file with table headers getting a different result
</commit_message>
<xml_diff>
--- a/esempio.docx
+++ b/esempio.docx
@@ -492,7 +492,9 @@
         <w:gridCol w:w="2880"/>
       </w:tblGrid>
       <w:tr>
-        <w:trPr/>
+        <w:trPr>
+          <w:tblHeader w:val="true"/>
+        </w:trPr>
         <w:tc>
           <w:tcPr>
             <w:tcW w:w="2880" w:type="dxa"/>
@@ -509,13 +511,17 @@
           </w:tcPr>
           <w:p>
             <w:pPr>
-              <w:pStyle w:val="TableContents"/>
+              <w:pStyle w:val="TableHeading"/>
               <w:spacing w:before="0" w:after="200"/>
               <w:rPr/>
             </w:pPr>
             <w:r>
               <w:rPr/>
-              <w:t>A1</w:t>
+              <w:t>H</w:t>
+            </w:r>
+            <w:r>
+              <w:rPr/>
+              <w:t>1</w:t>
             </w:r>
           </w:p>
         </w:tc>
@@ -535,6 +541,95 @@
           </w:tcPr>
           <w:p>
             <w:pPr>
+              <w:pStyle w:val="TableHeading"/>
+              <w:spacing w:before="0" w:after="200"/>
+              <w:rPr/>
+            </w:pPr>
+            <w:r>
+              <w:rPr/>
+              <w:t>H</w:t>
+            </w:r>
+            <w:r>
+              <w:rPr/>
+              <w:t>2</w:t>
+            </w:r>
+          </w:p>
+        </w:tc>
+        <w:tc>
+          <w:tcPr>
+            <w:tcW w:w="2880" w:type="dxa"/>
+            <w:tcBorders>
+              <w:top w:val="single" w:sz="2" w:space="0" w:color="000000"/>
+              <w:left w:val="single" w:sz="2" w:space="0" w:color="000000"/>
+              <w:bottom w:val="single" w:sz="2" w:space="0" w:color="000000"/>
+              <w:right w:val="single" w:sz="2" w:space="0" w:color="000000"/>
+              <w:insideH w:val="single" w:sz="2" w:space="0" w:color="000000"/>
+              <w:insideV w:val="single" w:sz="2" w:space="0" w:color="000000"/>
+            </w:tcBorders>
+            <w:shd w:fill="auto" w:val="clear"/>
+            <w:tcMar>
+              <w:left w:w="54" w:type="dxa"/>
+            </w:tcMar>
+          </w:tcPr>
+          <w:p>
+            <w:pPr>
+              <w:pStyle w:val="TableHeading"/>
+              <w:spacing w:before="0" w:after="200"/>
+              <w:rPr/>
+            </w:pPr>
+            <w:r>
+              <w:rPr/>
+              <w:t>H</w:t>
+            </w:r>
+            <w:r>
+              <w:rPr/>
+              <w:t>3</w:t>
+            </w:r>
+          </w:p>
+        </w:tc>
+      </w:tr>
+      <w:tr>
+        <w:trPr/>
+        <w:tc>
+          <w:tcPr>
+            <w:tcW w:w="2880" w:type="dxa"/>
+            <w:tcBorders>
+              <w:left w:val="single" w:sz="2" w:space="0" w:color="000000"/>
+              <w:bottom w:val="single" w:sz="2" w:space="0" w:color="000000"/>
+              <w:insideH w:val="single" w:sz="2" w:space="0" w:color="000000"/>
+            </w:tcBorders>
+            <w:shd w:fill="auto" w:val="clear"/>
+            <w:tcMar>
+              <w:left w:w="54" w:type="dxa"/>
+            </w:tcMar>
+          </w:tcPr>
+          <w:p>
+            <w:pPr>
+              <w:pStyle w:val="TableContents"/>
+              <w:spacing w:before="0" w:after="200"/>
+              <w:rPr/>
+            </w:pPr>
+            <w:r>
+              <w:rPr/>
+              <w:t>A1</w:t>
+            </w:r>
+          </w:p>
+        </w:tc>
+        <w:tc>
+          <w:tcPr>
+            <w:tcW w:w="2880" w:type="dxa"/>
+            <w:tcBorders>
+              <w:left w:val="single" w:sz="2" w:space="0" w:color="000000"/>
+              <w:bottom w:val="single" w:sz="2" w:space="0" w:color="000000"/>
+              <w:insideH w:val="single" w:sz="2" w:space="0" w:color="000000"/>
+            </w:tcBorders>
+            <w:shd w:fill="auto" w:val="clear"/>
+            <w:tcMar>
+              <w:left w:w="54" w:type="dxa"/>
+            </w:tcMar>
+          </w:tcPr>
+          <w:p>
+            <w:pPr>
               <w:pStyle w:val="TableContents"/>
               <w:spacing w:before="0" w:after="200"/>
               <w:rPr/>
@@ -549,7 +644,6 @@
           <w:tcPr>
             <w:tcW w:w="2880" w:type="dxa"/>
             <w:tcBorders>
-              <w:top w:val="single" w:sz="2" w:space="0" w:color="000000"/>
               <w:left w:val="single" w:sz="2" w:space="0" w:color="000000"/>
               <w:bottom w:val="single" w:sz="2" w:space="0" w:color="000000"/>
               <w:right w:val="single" w:sz="2" w:space="0" w:color="000000"/>
@@ -654,86 +748,6 @@
           </w:p>
         </w:tc>
       </w:tr>
-      <w:tr>
-        <w:trPr/>
-        <w:tc>
-          <w:tcPr>
-            <w:tcW w:w="2880" w:type="dxa"/>
-            <w:tcBorders>
-              <w:left w:val="single" w:sz="2" w:space="0" w:color="000000"/>
-              <w:bottom w:val="single" w:sz="2" w:space="0" w:color="000000"/>
-              <w:insideH w:val="single" w:sz="2" w:space="0" w:color="000000"/>
-            </w:tcBorders>
-            <w:shd w:fill="auto" w:val="clear"/>
-            <w:tcMar>
-              <w:left w:w="54" w:type="dxa"/>
-            </w:tcMar>
-          </w:tcPr>
-          <w:p>
-            <w:pPr>
-              <w:pStyle w:val="TableContents"/>
-              <w:spacing w:before="0" w:after="200"/>
-              <w:rPr/>
-            </w:pPr>
-            <w:r>
-              <w:rPr/>
-              <w:t>C1</w:t>
-            </w:r>
-          </w:p>
-        </w:tc>
-        <w:tc>
-          <w:tcPr>
-            <w:tcW w:w="2880" w:type="dxa"/>
-            <w:tcBorders>
-              <w:left w:val="single" w:sz="2" w:space="0" w:color="000000"/>
-              <w:bottom w:val="single" w:sz="2" w:space="0" w:color="000000"/>
-              <w:insideH w:val="single" w:sz="2" w:space="0" w:color="000000"/>
-            </w:tcBorders>
-            <w:shd w:fill="auto" w:val="clear"/>
-            <w:tcMar>
-              <w:left w:w="54" w:type="dxa"/>
-            </w:tcMar>
-          </w:tcPr>
-          <w:p>
-            <w:pPr>
-              <w:pStyle w:val="TableContents"/>
-              <w:spacing w:before="0" w:after="200"/>
-              <w:rPr/>
-            </w:pPr>
-            <w:r>
-              <w:rPr/>
-              <w:t>C2</w:t>
-            </w:r>
-          </w:p>
-        </w:tc>
-        <w:tc>
-          <w:tcPr>
-            <w:tcW w:w="2880" w:type="dxa"/>
-            <w:tcBorders>
-              <w:left w:val="single" w:sz="2" w:space="0" w:color="000000"/>
-              <w:bottom w:val="single" w:sz="2" w:space="0" w:color="000000"/>
-              <w:right w:val="single" w:sz="2" w:space="0" w:color="000000"/>
-              <w:insideH w:val="single" w:sz="2" w:space="0" w:color="000000"/>
-              <w:insideV w:val="single" w:sz="2" w:space="0" w:color="000000"/>
-            </w:tcBorders>
-            <w:shd w:fill="auto" w:val="clear"/>
-            <w:tcMar>
-              <w:left w:w="54" w:type="dxa"/>
-            </w:tcMar>
-          </w:tcPr>
-          <w:p>
-            <w:pPr>
-              <w:pStyle w:val="TableContents"/>
-              <w:spacing w:before="0" w:after="200"/>
-              <w:rPr/>
-            </w:pPr>
-            <w:r>
-              <w:rPr/>
-              <w:t>C3</w:t>
-            </w:r>
-          </w:p>
-        </w:tc>
-      </w:tr>
     </w:tbl>
     <w:p>
       <w:pPr>
@@ -811,7 +825,7 @@
   <w:docDefaults>
     <w:rPrDefault>
       <w:rPr>
-        <w:rFonts w:ascii="Cambria" w:hAnsi="Cambria" w:eastAsia="Cambria" w:cs="" w:asciiTheme="minorHAnsi" w:cstheme="minorBidi" w:eastAsiaTheme="minorHAnsi" w:hAnsiTheme="minorHAnsi"/>
+        <w:rFonts w:ascii="Cambria" w:hAnsi="Cambria" w:eastAsia="Cambria" w:cs="DejaVu Sans"/>
         <w:szCs w:val="24"/>
         <w:lang w:val="en-US" w:eastAsia="en-US" w:bidi="ar-SA"/>
       </w:rPr>
@@ -820,18 +834,20 @@
       <w:pPr/>
     </w:pPrDefault>
   </w:docDefaults>
-  <w:latentStyles w:defLockedState="0" w:defUIPriority="0" w:defSemiHidden="0" w:defUnhideWhenUsed="0" w:defQFormat="0" w:count="276"/>
-  <w:style w:type="paragraph" w:styleId="Normal" w:default="1">
+  <w:style w:type="paragraph" w:styleId="Normal">
     <w:name w:val="Normal"/>
     <w:qFormat/>
     <w:pPr>
       <w:widowControl/>
+      <w:kinsoku w:val="true"/>
+      <w:overflowPunct w:val="true"/>
+      <w:autoSpaceDE w:val="true"/>
       <w:bidi w:val="0"/>
       <w:spacing w:before="0" w:after="200"/>
       <w:jc w:val="left"/>
     </w:pPr>
     <w:rPr>
-      <w:rFonts w:ascii="Cambria" w:hAnsi="Cambria" w:eastAsia="Cambria" w:cs="" w:asciiTheme="minorHAnsi" w:cstheme="minorBidi" w:eastAsiaTheme="minorHAnsi" w:hAnsiTheme="minorHAnsi"/>
+      <w:rFonts w:ascii="Cambria" w:hAnsi="Cambria" w:eastAsia="Cambria" w:cs="DejaVu Sans"/>
       <w:color w:val="00000A"/>
       <w:sz w:val="24"/>
       <w:szCs w:val="24"/>
@@ -841,19 +857,22 @@
   <w:style w:type="paragraph" w:styleId="Heading1">
     <w:name w:val="Heading 1"/>
     <w:basedOn w:val="Normal"/>
-    <w:uiPriority w:val="9"/>
     <w:qFormat/>
     <w:pPr>
       <w:keepNext/>
       <w:keepLines/>
+      <w:numPr>
+        <w:ilvl w:val="0"/>
+        <w:numId w:val="0"/>
+      </w:numPr>
       <w:spacing w:before="480" w:after="0"/>
       <w:outlineLvl w:val="0"/>
     </w:pPr>
     <w:rPr>
-      <w:rFonts w:ascii="Calibri" w:hAnsi="Calibri" w:eastAsia="" w:cs="" w:asciiTheme="majorHAnsi" w:cstheme="majorBidi" w:eastAsiaTheme="majorEastAsia" w:hAnsiTheme="majorHAnsi"/>
+      <w:rFonts w:ascii="Calibri" w:hAnsi="Calibri" w:eastAsia="Cambria" w:cs="DejaVu Sans"/>
       <w:b/>
       <w:bCs/>
-      <w:color w:val="345A8A" w:themeColor="accent1" w:themeShade="b5"/>
+      <w:color w:val="345A8A"/>
       <w:sz w:val="32"/>
       <w:szCs w:val="32"/>
     </w:rPr>
@@ -861,20 +880,22 @@
   <w:style w:type="paragraph" w:styleId="Heading2">
     <w:name w:val="Heading 2"/>
     <w:basedOn w:val="Normal"/>
-    <w:uiPriority w:val="9"/>
-    <w:unhideWhenUsed/>
     <w:qFormat/>
     <w:pPr>
       <w:keepNext/>
       <w:keepLines/>
+      <w:numPr>
+        <w:ilvl w:val="0"/>
+        <w:numId w:val="0"/>
+      </w:numPr>
       <w:spacing w:before="200" w:after="0"/>
       <w:outlineLvl w:val="1"/>
     </w:pPr>
     <w:rPr>
-      <w:rFonts w:ascii="Calibri" w:hAnsi="Calibri" w:eastAsia="" w:cs="" w:asciiTheme="majorHAnsi" w:cstheme="majorBidi" w:eastAsiaTheme="majorEastAsia" w:hAnsiTheme="majorHAnsi"/>
+      <w:rFonts w:ascii="Calibri" w:hAnsi="Calibri" w:eastAsia="Cambria" w:cs="DejaVu Sans"/>
       <w:b/>
       <w:bCs/>
-      <w:color w:val="4F81BD" w:themeColor="accent1"/>
+      <w:color w:val="4F81BD"/>
       <w:sz w:val="32"/>
       <w:szCs w:val="32"/>
     </w:rPr>
@@ -882,20 +903,22 @@
   <w:style w:type="paragraph" w:styleId="Heading3">
     <w:name w:val="Heading 3"/>
     <w:basedOn w:val="Normal"/>
-    <w:uiPriority w:val="9"/>
-    <w:unhideWhenUsed/>
     <w:qFormat/>
     <w:pPr>
       <w:keepNext/>
       <w:keepLines/>
+      <w:numPr>
+        <w:ilvl w:val="0"/>
+        <w:numId w:val="0"/>
+      </w:numPr>
       <w:spacing w:before="200" w:after="0"/>
       <w:outlineLvl w:val="2"/>
     </w:pPr>
     <w:rPr>
-      <w:rFonts w:ascii="Calibri" w:hAnsi="Calibri" w:eastAsia="" w:cs="" w:asciiTheme="majorHAnsi" w:cstheme="majorBidi" w:eastAsiaTheme="majorEastAsia" w:hAnsiTheme="majorHAnsi"/>
+      <w:rFonts w:ascii="Calibri" w:hAnsi="Calibri" w:eastAsia="Cambria" w:cs="DejaVu Sans"/>
       <w:b/>
       <w:bCs/>
-      <w:color w:val="4F81BD" w:themeColor="accent1"/>
+      <w:color w:val="4F81BD"/>
       <w:sz w:val="28"/>
       <w:szCs w:val="28"/>
     </w:rPr>
@@ -903,20 +926,22 @@
   <w:style w:type="paragraph" w:styleId="Heading4">
     <w:name w:val="Heading 4"/>
     <w:basedOn w:val="Normal"/>
-    <w:uiPriority w:val="9"/>
-    <w:unhideWhenUsed/>
     <w:qFormat/>
     <w:pPr>
       <w:keepNext/>
       <w:keepLines/>
+      <w:numPr>
+        <w:ilvl w:val="0"/>
+        <w:numId w:val="0"/>
+      </w:numPr>
       <w:spacing w:before="200" w:after="0"/>
       <w:outlineLvl w:val="3"/>
     </w:pPr>
     <w:rPr>
-      <w:rFonts w:ascii="Calibri" w:hAnsi="Calibri" w:eastAsia="" w:cs="" w:asciiTheme="majorHAnsi" w:cstheme="majorBidi" w:eastAsiaTheme="majorEastAsia" w:hAnsiTheme="majorHAnsi"/>
+      <w:rFonts w:ascii="Calibri" w:hAnsi="Calibri" w:eastAsia="Cambria" w:cs="DejaVu Sans"/>
       <w:b/>
       <w:bCs/>
-      <w:color w:val="4F81BD" w:themeColor="accent1"/>
+      <w:color w:val="4F81BD"/>
       <w:sz w:val="24"/>
       <w:szCs w:val="24"/>
     </w:rPr>
@@ -924,20 +949,22 @@
   <w:style w:type="paragraph" w:styleId="Heading5">
     <w:name w:val="Heading 5"/>
     <w:basedOn w:val="Normal"/>
-    <w:uiPriority w:val="9"/>
-    <w:unhideWhenUsed/>
     <w:qFormat/>
     <w:pPr>
       <w:keepNext/>
       <w:keepLines/>
+      <w:numPr>
+        <w:ilvl w:val="0"/>
+        <w:numId w:val="0"/>
+      </w:numPr>
       <w:spacing w:before="200" w:after="0"/>
       <w:outlineLvl w:val="4"/>
     </w:pPr>
     <w:rPr>
-      <w:rFonts w:ascii="Calibri" w:hAnsi="Calibri" w:eastAsia="" w:cs="" w:asciiTheme="majorHAnsi" w:cstheme="majorBidi" w:eastAsiaTheme="majorEastAsia" w:hAnsiTheme="majorHAnsi"/>
+      <w:rFonts w:ascii="Calibri" w:hAnsi="Calibri" w:eastAsia="Cambria" w:cs="DejaVu Sans"/>
       <w:i/>
       <w:iCs/>
-      <w:color w:val="4F81BD" w:themeColor="accent1"/>
+      <w:color w:val="4F81BD"/>
       <w:sz w:val="24"/>
       <w:szCs w:val="24"/>
     </w:rPr>
@@ -945,18 +972,20 @@
   <w:style w:type="paragraph" w:styleId="Heading6">
     <w:name w:val="Heading 6"/>
     <w:basedOn w:val="Normal"/>
-    <w:uiPriority w:val="9"/>
-    <w:unhideWhenUsed/>
     <w:qFormat/>
     <w:pPr>
       <w:keepNext/>
       <w:keepLines/>
+      <w:numPr>
+        <w:ilvl w:val="0"/>
+        <w:numId w:val="0"/>
+      </w:numPr>
       <w:spacing w:before="200" w:after="0"/>
       <w:outlineLvl w:val="5"/>
     </w:pPr>
     <w:rPr>
-      <w:rFonts w:ascii="Calibri" w:hAnsi="Calibri" w:eastAsia="" w:cs="" w:asciiTheme="majorHAnsi" w:cstheme="majorBidi" w:eastAsiaTheme="majorEastAsia" w:hAnsiTheme="majorHAnsi"/>
-      <w:color w:val="4F81BD" w:themeColor="accent1"/>
+      <w:rFonts w:ascii="Calibri" w:hAnsi="Calibri" w:eastAsia="Cambria" w:cs="DejaVu Sans"/>
+      <w:color w:val="4F81BD"/>
       <w:sz w:val="24"/>
       <w:szCs w:val="24"/>
     </w:rPr>
@@ -964,18 +993,20 @@
   <w:style w:type="paragraph" w:styleId="Heading7">
     <w:name w:val="Heading 7"/>
     <w:basedOn w:val="Normal"/>
-    <w:uiPriority w:val="9"/>
-    <w:unhideWhenUsed/>
     <w:qFormat/>
     <w:pPr>
       <w:keepNext/>
       <w:keepLines/>
+      <w:numPr>
+        <w:ilvl w:val="0"/>
+        <w:numId w:val="0"/>
+      </w:numPr>
       <w:spacing w:before="200" w:after="0"/>
       <w:outlineLvl w:val="6"/>
     </w:pPr>
     <w:rPr>
-      <w:rFonts w:ascii="Calibri" w:hAnsi="Calibri" w:eastAsia="" w:cs="" w:asciiTheme="majorHAnsi" w:cstheme="majorBidi" w:eastAsiaTheme="majorEastAsia" w:hAnsiTheme="majorHAnsi"/>
-      <w:color w:val="4F81BD" w:themeColor="accent1"/>
+      <w:rFonts w:ascii="Calibri" w:hAnsi="Calibri" w:eastAsia="Cambria" w:cs="DejaVu Sans"/>
+      <w:color w:val="4F81BD"/>
       <w:sz w:val="24"/>
       <w:szCs w:val="24"/>
     </w:rPr>
@@ -983,18 +1014,20 @@
   <w:style w:type="paragraph" w:styleId="Heading8">
     <w:name w:val="Heading 8"/>
     <w:basedOn w:val="Normal"/>
-    <w:uiPriority w:val="9"/>
-    <w:unhideWhenUsed/>
     <w:qFormat/>
     <w:pPr>
       <w:keepNext/>
       <w:keepLines/>
+      <w:numPr>
+        <w:ilvl w:val="0"/>
+        <w:numId w:val="0"/>
+      </w:numPr>
       <w:spacing w:before="200" w:after="0"/>
       <w:outlineLvl w:val="7"/>
     </w:pPr>
     <w:rPr>
-      <w:rFonts w:ascii="Calibri" w:hAnsi="Calibri" w:eastAsia="" w:cs="" w:asciiTheme="majorHAnsi" w:cstheme="majorBidi" w:eastAsiaTheme="majorEastAsia" w:hAnsiTheme="majorHAnsi"/>
-      <w:color w:val="4F81BD" w:themeColor="accent1"/>
+      <w:rFonts w:ascii="Calibri" w:hAnsi="Calibri" w:eastAsia="Cambria" w:cs="DejaVu Sans"/>
+      <w:color w:val="4F81BD"/>
       <w:sz w:val="24"/>
       <w:szCs w:val="24"/>
     </w:rPr>
@@ -1002,37 +1035,36 @@
   <w:style w:type="paragraph" w:styleId="Heading9">
     <w:name w:val="Heading 9"/>
     <w:basedOn w:val="Normal"/>
-    <w:uiPriority w:val="9"/>
-    <w:unhideWhenUsed/>
     <w:qFormat/>
     <w:pPr>
       <w:keepNext/>
       <w:keepLines/>
+      <w:numPr>
+        <w:ilvl w:val="0"/>
+        <w:numId w:val="0"/>
+      </w:numPr>
       <w:spacing w:before="200" w:after="0"/>
       <w:outlineLvl w:val="8"/>
     </w:pPr>
     <w:rPr>
-      <w:rFonts w:ascii="Calibri" w:hAnsi="Calibri" w:eastAsia="" w:cs="" w:asciiTheme="majorHAnsi" w:cstheme="majorBidi" w:eastAsiaTheme="majorEastAsia" w:hAnsiTheme="majorHAnsi"/>
-      <w:color w:val="4F81BD" w:themeColor="accent1"/>
+      <w:rFonts w:ascii="Calibri" w:hAnsi="Calibri" w:eastAsia="Cambria" w:cs="DejaVu Sans"/>
+      <w:color w:val="4F81BD"/>
       <w:sz w:val="24"/>
       <w:szCs w:val="24"/>
     </w:rPr>
   </w:style>
-  <w:style w:type="character" w:styleId="DefaultParagraphFont" w:default="1">
+  <w:style w:type="character" w:styleId="DefaultParagraphFont">
     <w:name w:val="Default Paragraph Font"/>
-    <w:semiHidden/>
-    <w:unhideWhenUsed/>
-    <w:qFormat/>
-    <w:rPr/>
-  </w:style>
-  <w:style w:type="character" w:styleId="BodyTextChar" w:customStyle="1">
+    <w:qFormat/>
+    <w:rPr/>
+  </w:style>
+  <w:style w:type="character" w:styleId="BodyTextChar">
     <w:name w:val="Body Text Char"/>
     <w:basedOn w:val="DefaultParagraphFont"/>
-    <w:link w:val="BodyText"/>
-    <w:qFormat/>
-    <w:rPr/>
-  </w:style>
-  <w:style w:type="character" w:styleId="VerbatimChar" w:customStyle="1">
+    <w:qFormat/>
+    <w:rPr/>
+  </w:style>
+  <w:style w:type="character" w:styleId="VerbatimChar">
     <w:name w:val="Verbatim Char"/>
     <w:basedOn w:val="BodyTextChar"/>
     <w:qFormat/>
@@ -1052,10 +1084,10 @@
     <w:name w:val="Internet Link"/>
     <w:basedOn w:val="BodyTextChar"/>
     <w:rPr>
-      <w:color w:val="4F81BD" w:themeColor="accent1"/>
-    </w:rPr>
-  </w:style>
-  <w:style w:type="character" w:styleId="KeywordTok" w:customStyle="1">
+      <w:color w:val="4F81BD"/>
+    </w:rPr>
+  </w:style>
+  <w:style w:type="character" w:styleId="KeywordTok">
     <w:name w:val="KeywordTok"/>
     <w:basedOn w:val="VerbatimChar"/>
     <w:qFormat/>
@@ -1064,7 +1096,7 @@
       <w:color w:val="007020"/>
     </w:rPr>
   </w:style>
-  <w:style w:type="character" w:styleId="DataTypeTok" w:customStyle="1">
+  <w:style w:type="character" w:styleId="DataTypeTok">
     <w:name w:val="DataTypeTok"/>
     <w:basedOn w:val="VerbatimChar"/>
     <w:qFormat/>
@@ -1072,7 +1104,7 @@
       <w:color w:val="902000"/>
     </w:rPr>
   </w:style>
-  <w:style w:type="character" w:styleId="DecValTok" w:customStyle="1">
+  <w:style w:type="character" w:styleId="DecValTok">
     <w:name w:val="DecValTok"/>
     <w:basedOn w:val="VerbatimChar"/>
     <w:qFormat/>
@@ -1080,7 +1112,7 @@
       <w:color w:val="40A070"/>
     </w:rPr>
   </w:style>
-  <w:style w:type="character" w:styleId="BaseNTok" w:customStyle="1">
+  <w:style w:type="character" w:styleId="BaseNTok">
     <w:name w:val="BaseNTok"/>
     <w:basedOn w:val="VerbatimChar"/>
     <w:qFormat/>
@@ -1088,7 +1120,7 @@
       <w:color w:val="40A070"/>
     </w:rPr>
   </w:style>
-  <w:style w:type="character" w:styleId="FloatTok" w:customStyle="1">
+  <w:style w:type="character" w:styleId="FloatTok">
     <w:name w:val="FloatTok"/>
     <w:basedOn w:val="VerbatimChar"/>
     <w:qFormat/>
@@ -1096,7 +1128,7 @@
       <w:color w:val="40A070"/>
     </w:rPr>
   </w:style>
-  <w:style w:type="character" w:styleId="ConstantTok" w:customStyle="1">
+  <w:style w:type="character" w:styleId="ConstantTok">
     <w:name w:val="ConstantTok"/>
     <w:basedOn w:val="VerbatimChar"/>
     <w:qFormat/>
@@ -1104,7 +1136,7 @@
       <w:color w:val="880000"/>
     </w:rPr>
   </w:style>
-  <w:style w:type="character" w:styleId="CharTok" w:customStyle="1">
+  <w:style w:type="character" w:styleId="CharTok">
     <w:name w:val="CharTok"/>
     <w:basedOn w:val="VerbatimChar"/>
     <w:qFormat/>
@@ -1112,7 +1144,7 @@
       <w:color w:val="4070A0"/>
     </w:rPr>
   </w:style>
-  <w:style w:type="character" w:styleId="SpecialCharTok" w:customStyle="1">
+  <w:style w:type="character" w:styleId="SpecialCharTok">
     <w:name w:val="SpecialCharTok"/>
     <w:basedOn w:val="VerbatimChar"/>
     <w:qFormat/>
@@ -1120,7 +1152,7 @@
       <w:color w:val="4070A0"/>
     </w:rPr>
   </w:style>
-  <w:style w:type="character" w:styleId="StringTok" w:customStyle="1">
+  <w:style w:type="character" w:styleId="StringTok">
     <w:name w:val="StringTok"/>
     <w:basedOn w:val="VerbatimChar"/>
     <w:qFormat/>
@@ -1128,7 +1160,7 @@
       <w:color w:val="4070A0"/>
     </w:rPr>
   </w:style>
-  <w:style w:type="character" w:styleId="VerbatimStringTok" w:customStyle="1">
+  <w:style w:type="character" w:styleId="VerbatimStringTok">
     <w:name w:val="VerbatimStringTok"/>
     <w:basedOn w:val="VerbatimChar"/>
     <w:qFormat/>
@@ -1136,7 +1168,7 @@
       <w:color w:val="4070A0"/>
     </w:rPr>
   </w:style>
-  <w:style w:type="character" w:styleId="SpecialStringTok" w:customStyle="1">
+  <w:style w:type="character" w:styleId="SpecialStringTok">
     <w:name w:val="SpecialStringTok"/>
     <w:basedOn w:val="VerbatimChar"/>
     <w:qFormat/>
@@ -1144,13 +1176,13 @@
       <w:color w:val="BB6688"/>
     </w:rPr>
   </w:style>
-  <w:style w:type="character" w:styleId="ImportTok" w:customStyle="1">
+  <w:style w:type="character" w:styleId="ImportTok">
     <w:name w:val="ImportTok"/>
     <w:basedOn w:val="VerbatimChar"/>
     <w:qFormat/>
     <w:rPr/>
   </w:style>
-  <w:style w:type="character" w:styleId="CommentTok" w:customStyle="1">
+  <w:style w:type="character" w:styleId="CommentTok">
     <w:name w:val="CommentTok"/>
     <w:basedOn w:val="VerbatimChar"/>
     <w:qFormat/>
@@ -1159,7 +1191,7 @@
       <w:color w:val="60A0B0"/>
     </w:rPr>
   </w:style>
-  <w:style w:type="character" w:styleId="DocumentationTok" w:customStyle="1">
+  <w:style w:type="character" w:styleId="DocumentationTok">
     <w:name w:val="DocumentationTok"/>
     <w:basedOn w:val="VerbatimChar"/>
     <w:qFormat/>
@@ -1168,7 +1200,7 @@
       <w:color w:val="BA2121"/>
     </w:rPr>
   </w:style>
-  <w:style w:type="character" w:styleId="AnnotationTok" w:customStyle="1">
+  <w:style w:type="character" w:styleId="AnnotationTok">
     <w:name w:val="AnnotationTok"/>
     <w:basedOn w:val="VerbatimChar"/>
     <w:qFormat/>
@@ -1178,7 +1210,7 @@
       <w:color w:val="60A0B0"/>
     </w:rPr>
   </w:style>
-  <w:style w:type="character" w:styleId="CommentVarTok" w:customStyle="1">
+  <w:style w:type="character" w:styleId="CommentVarTok">
     <w:name w:val="CommentVarTok"/>
     <w:basedOn w:val="VerbatimChar"/>
     <w:qFormat/>
@@ -1188,7 +1220,7 @@
       <w:color w:val="60A0B0"/>
     </w:rPr>
   </w:style>
-  <w:style w:type="character" w:styleId="OtherTok" w:customStyle="1">
+  <w:style w:type="character" w:styleId="OtherTok">
     <w:name w:val="OtherTok"/>
     <w:basedOn w:val="VerbatimChar"/>
     <w:qFormat/>
@@ -1196,7 +1228,7 @@
       <w:color w:val="007020"/>
     </w:rPr>
   </w:style>
-  <w:style w:type="character" w:styleId="FunctionTok" w:customStyle="1">
+  <w:style w:type="character" w:styleId="FunctionTok">
     <w:name w:val="FunctionTok"/>
     <w:basedOn w:val="VerbatimChar"/>
     <w:qFormat/>
@@ -1204,7 +1236,7 @@
       <w:color w:val="06287E"/>
     </w:rPr>
   </w:style>
-  <w:style w:type="character" w:styleId="VariableTok" w:customStyle="1">
+  <w:style w:type="character" w:styleId="VariableTok">
     <w:name w:val="VariableTok"/>
     <w:basedOn w:val="VerbatimChar"/>
     <w:qFormat/>
@@ -1212,7 +1244,7 @@
       <w:color w:val="19177C"/>
     </w:rPr>
   </w:style>
-  <w:style w:type="character" w:styleId="ControlFlowTok" w:customStyle="1">
+  <w:style w:type="character" w:styleId="ControlFlowTok">
     <w:name w:val="ControlFlowTok"/>
     <w:basedOn w:val="VerbatimChar"/>
     <w:qFormat/>
@@ -1221,7 +1253,7 @@
       <w:color w:val="007020"/>
     </w:rPr>
   </w:style>
-  <w:style w:type="character" w:styleId="OperatorTok" w:customStyle="1">
+  <w:style w:type="character" w:styleId="OperatorTok">
     <w:name w:val="OperatorTok"/>
     <w:basedOn w:val="VerbatimChar"/>
     <w:qFormat/>
@@ -1229,19 +1261,19 @@
       <w:color w:val="666666"/>
     </w:rPr>
   </w:style>
-  <w:style w:type="character" w:styleId="BuiltInTok" w:customStyle="1">
+  <w:style w:type="character" w:styleId="BuiltInTok">
     <w:name w:val="BuiltInTok"/>
     <w:basedOn w:val="VerbatimChar"/>
     <w:qFormat/>
     <w:rPr/>
   </w:style>
-  <w:style w:type="character" w:styleId="ExtensionTok" w:customStyle="1">
+  <w:style w:type="character" w:styleId="ExtensionTok">
     <w:name w:val="ExtensionTok"/>
     <w:basedOn w:val="VerbatimChar"/>
     <w:qFormat/>
     <w:rPr/>
   </w:style>
-  <w:style w:type="character" w:styleId="PreprocessorTok" w:customStyle="1">
+  <w:style w:type="character" w:styleId="PreprocessorTok">
     <w:name w:val="PreprocessorTok"/>
     <w:basedOn w:val="VerbatimChar"/>
     <w:qFormat/>
@@ -1249,7 +1281,7 @@
       <w:color w:val="BC7A00"/>
     </w:rPr>
   </w:style>
-  <w:style w:type="character" w:styleId="AttributeTok" w:customStyle="1">
+  <w:style w:type="character" w:styleId="AttributeTok">
     <w:name w:val="AttributeTok"/>
     <w:basedOn w:val="VerbatimChar"/>
     <w:qFormat/>
@@ -1257,13 +1289,13 @@
       <w:color w:val="7D9029"/>
     </w:rPr>
   </w:style>
-  <w:style w:type="character" w:styleId="RegionMarkerTok" w:customStyle="1">
+  <w:style w:type="character" w:styleId="RegionMarkerTok">
     <w:name w:val="RegionMarkerTok"/>
     <w:basedOn w:val="VerbatimChar"/>
     <w:qFormat/>
     <w:rPr/>
   </w:style>
-  <w:style w:type="character" w:styleId="InformationTok" w:customStyle="1">
+  <w:style w:type="character" w:styleId="InformationTok">
     <w:name w:val="InformationTok"/>
     <w:basedOn w:val="VerbatimChar"/>
     <w:qFormat/>
@@ -1273,7 +1305,7 @@
       <w:color w:val="60A0B0"/>
     </w:rPr>
   </w:style>
-  <w:style w:type="character" w:styleId="WarningTok" w:customStyle="1">
+  <w:style w:type="character" w:styleId="WarningTok">
     <w:name w:val="WarningTok"/>
     <w:basedOn w:val="VerbatimChar"/>
     <w:qFormat/>
@@ -1283,7 +1315,7 @@
       <w:color w:val="60A0B0"/>
     </w:rPr>
   </w:style>
-  <w:style w:type="character" w:styleId="AlertTok" w:customStyle="1">
+  <w:style w:type="character" w:styleId="AlertTok">
     <w:name w:val="AlertTok"/>
     <w:basedOn w:val="VerbatimChar"/>
     <w:qFormat/>
@@ -1292,7 +1324,7 @@
       <w:color w:val="FF0000"/>
     </w:rPr>
   </w:style>
-  <w:style w:type="character" w:styleId="ErrorTok" w:customStyle="1">
+  <w:style w:type="character" w:styleId="ErrorTok">
     <w:name w:val="ErrorTok"/>
     <w:basedOn w:val="VerbatimChar"/>
     <w:qFormat/>
@@ -1301,7 +1333,7 @@
       <w:color w:val="FF0000"/>
     </w:rPr>
   </w:style>
-  <w:style w:type="character" w:styleId="NormalTok" w:customStyle="1">
+  <w:style w:type="character" w:styleId="NormalTok">
     <w:name w:val="NormalTok"/>
     <w:basedOn w:val="VerbatimChar"/>
     <w:qFormat/>
@@ -1325,8 +1357,6 @@
   <w:style w:type="paragraph" w:styleId="TextBody">
     <w:name w:val="Body Text"/>
     <w:basedOn w:val="Normal"/>
-    <w:link w:val="BodyTextChar"/>
-    <w:qFormat/>
     <w:pPr>
       <w:spacing w:before="180" w:after="180"/>
     </w:pPr>
@@ -1343,7 +1373,6 @@
   <w:style w:type="paragraph" w:styleId="Caption">
     <w:name w:val="Caption"/>
     <w:basedOn w:val="Normal"/>
-    <w:link w:val="BodyTextChar"/>
     <w:qFormat/>
     <w:pPr>
       <w:spacing w:before="0" w:after="120"/>
@@ -1363,14 +1392,14 @@
       <w:rFonts w:cs="FreeSans"/>
     </w:rPr>
   </w:style>
-  <w:style w:type="paragraph" w:styleId="FirstParagraph" w:customStyle="1">
+  <w:style w:type="paragraph" w:styleId="FirstParagraph">
     <w:name w:val="First Paragraph"/>
     <w:basedOn w:val="TextBody"/>
     <w:qFormat/>
     <w:pPr/>
     <w:rPr/>
   </w:style>
-  <w:style w:type="paragraph" w:styleId="Compact" w:customStyle="1">
+  <w:style w:type="paragraph" w:styleId="Compact">
     <w:name w:val="Compact"/>
     <w:basedOn w:val="TextBody"/>
     <w:qFormat/>
@@ -1390,10 +1419,10 @@
       <w:jc w:val="center"/>
     </w:pPr>
     <w:rPr>
-      <w:rFonts w:ascii="Calibri" w:hAnsi="Calibri" w:eastAsia="" w:cs="" w:asciiTheme="majorHAnsi" w:cstheme="majorBidi" w:eastAsiaTheme="majorEastAsia" w:hAnsiTheme="majorHAnsi"/>
+      <w:rFonts w:ascii="Calibri" w:hAnsi="Calibri" w:eastAsia="Cambria" w:cs="DejaVu Sans"/>
       <w:b/>
       <w:bCs/>
-      <w:color w:val="345A8A" w:themeColor="accent1" w:themeShade="b5"/>
+      <w:color w:val="345A8A"/>
       <w:sz w:val="36"/>
       <w:szCs w:val="36"/>
     </w:rPr>
@@ -1413,18 +1442,21 @@
       <w:szCs w:val="30"/>
     </w:rPr>
   </w:style>
-  <w:style w:type="paragraph" w:styleId="Author" w:customStyle="1">
+  <w:style w:type="paragraph" w:styleId="Author">
     <w:name w:val="Author"/>
     <w:qFormat/>
     <w:pPr>
       <w:keepNext/>
       <w:keepLines/>
       <w:widowControl/>
+      <w:kinsoku w:val="true"/>
+      <w:overflowPunct w:val="true"/>
+      <w:autoSpaceDE w:val="true"/>
       <w:bidi w:val="0"/>
       <w:jc w:val="center"/>
     </w:pPr>
     <w:rPr>
-      <w:rFonts w:ascii="Cambria" w:hAnsi="Cambria" w:eastAsia="Cambria" w:cs="" w:asciiTheme="minorHAnsi" w:cstheme="minorBidi" w:eastAsiaTheme="minorHAnsi" w:hAnsiTheme="minorHAnsi"/>
+      <w:rFonts w:ascii="Cambria" w:hAnsi="Cambria" w:eastAsia="Cambria" w:cs="DejaVu Sans"/>
       <w:color w:val="00000A"/>
       <w:sz w:val="24"/>
       <w:szCs w:val="24"/>
@@ -1438,18 +1470,21 @@
       <w:keepNext/>
       <w:keepLines/>
       <w:widowControl/>
+      <w:kinsoku w:val="true"/>
+      <w:overflowPunct w:val="true"/>
+      <w:autoSpaceDE w:val="true"/>
       <w:bidi w:val="0"/>
       <w:jc w:val="center"/>
     </w:pPr>
     <w:rPr>
-      <w:rFonts w:ascii="Cambria" w:hAnsi="Cambria" w:eastAsia="Cambria" w:cs="" w:asciiTheme="minorHAnsi" w:cstheme="minorBidi" w:eastAsiaTheme="minorHAnsi" w:hAnsiTheme="minorHAnsi"/>
+      <w:rFonts w:ascii="Cambria" w:hAnsi="Cambria" w:eastAsia="Cambria" w:cs="DejaVu Sans"/>
       <w:color w:val="00000A"/>
       <w:sz w:val="24"/>
       <w:szCs w:val="24"/>
       <w:lang w:val="en-US" w:eastAsia="en-US" w:bidi="ar-SA"/>
     </w:rPr>
   </w:style>
-  <w:style w:type="paragraph" w:styleId="Abstract" w:customStyle="1">
+  <w:style w:type="paragraph" w:styleId="Abstract">
     <w:name w:val="Abstract"/>
     <w:basedOn w:val="Normal"/>
     <w:qFormat/>
@@ -1473,15 +1508,13 @@
   <w:style w:type="paragraph" w:styleId="BlockText">
     <w:name w:val="Block Text"/>
     <w:basedOn w:val="TextBody"/>
-    <w:uiPriority w:val="9"/>
-    <w:unhideWhenUsed/>
     <w:qFormat/>
     <w:pPr>
       <w:spacing w:before="100" w:after="100"/>
-      <w:ind w:hanging="0"/>
-    </w:pPr>
-    <w:rPr>
-      <w:rFonts w:ascii="Calibri" w:hAnsi="Calibri" w:eastAsia="" w:cs="" w:asciiTheme="majorHAnsi" w:cstheme="majorBidi" w:eastAsiaTheme="majorEastAsia" w:hAnsiTheme="majorHAnsi"/>
+      <w:ind w:left="0" w:right="0" w:hanging="0"/>
+    </w:pPr>
+    <w:rPr>
+      <w:rFonts w:ascii="Calibri" w:hAnsi="Calibri" w:eastAsia="Cambria" w:cs="DejaVu Sans"/>
       <w:bCs/>
       <w:sz w:val="20"/>
       <w:szCs w:val="20"/>
@@ -1490,13 +1523,10 @@
   <w:style w:type="paragraph" w:styleId="Footnote">
     <w:name w:val="Footnote Text"/>
     <w:basedOn w:val="Normal"/>
-    <w:uiPriority w:val="9"/>
-    <w:unhideWhenUsed/>
-    <w:qFormat/>
     <w:pPr/>
     <w:rPr/>
   </w:style>
-  <w:style w:type="paragraph" w:styleId="DefinitionTerm" w:customStyle="1">
+  <w:style w:type="paragraph" w:styleId="DefinitionTerm">
     <w:name w:val="Definition Term"/>
     <w:basedOn w:val="Normal"/>
     <w:qFormat/>
@@ -1509,14 +1539,14 @@
       <w:b/>
     </w:rPr>
   </w:style>
-  <w:style w:type="paragraph" w:styleId="Definition" w:customStyle="1">
+  <w:style w:type="paragraph" w:styleId="Definition">
     <w:name w:val="Definition"/>
     <w:basedOn w:val="Normal"/>
     <w:qFormat/>
     <w:pPr/>
     <w:rPr/>
   </w:style>
-  <w:style w:type="paragraph" w:styleId="TableCaption" w:customStyle="1">
+  <w:style w:type="paragraph" w:styleId="TableCaption">
     <w:name w:val="Table Caption"/>
     <w:basedOn w:val="Caption"/>
     <w:qFormat/>
@@ -1525,21 +1555,21 @@
     </w:pPr>
     <w:rPr/>
   </w:style>
-  <w:style w:type="paragraph" w:styleId="ImageCaption" w:customStyle="1">
+  <w:style w:type="paragraph" w:styleId="ImageCaption">
     <w:name w:val="Image Caption"/>
     <w:basedOn w:val="Caption"/>
     <w:qFormat/>
     <w:pPr/>
     <w:rPr/>
   </w:style>
-  <w:style w:type="paragraph" w:styleId="Figure" w:customStyle="1">
+  <w:style w:type="paragraph" w:styleId="Figure">
     <w:name w:val="Figure"/>
     <w:basedOn w:val="Normal"/>
     <w:qFormat/>
     <w:pPr/>
     <w:rPr/>
   </w:style>
-  <w:style w:type="paragraph" w:styleId="CaptionedFigure" w:customStyle="1">
+  <w:style w:type="paragraph" w:styleId="CaptionedFigure">
     <w:name w:val="Captioned Figure"/>
     <w:basedOn w:val="Figure"/>
     <w:qFormat/>
@@ -1551,23 +1581,20 @@
   <w:style w:type="paragraph" w:styleId="TOCHeading">
     <w:name w:val="TOC Heading"/>
     <w:basedOn w:val="Heading1"/>
-    <w:uiPriority w:val="39"/>
-    <w:unhideWhenUsed/>
     <w:qFormat/>
     <w:pPr>
       <w:spacing w:lineRule="auto" w:line="259" w:before="240" w:after="0"/>
     </w:pPr>
     <w:rPr>
-      <w:rFonts w:ascii="Calibri" w:hAnsi="Calibri" w:eastAsia="" w:cs="" w:asciiTheme="majorHAnsi" w:cstheme="majorBidi" w:eastAsiaTheme="majorEastAsia" w:hAnsiTheme="majorHAnsi"/>
+      <w:rFonts w:ascii="Calibri" w:hAnsi="Calibri" w:eastAsia="Cambria" w:cs="DejaVu Sans"/>
       <w:b w:val="false"/>
       <w:bCs w:val="false"/>
-      <w:color w:val="365F91" w:themeColor="accent1" w:themeShade="bf"/>
-    </w:rPr>
-  </w:style>
-  <w:style w:type="paragraph" w:styleId="SourceCode" w:customStyle="1">
+      <w:color w:val="365F91"/>
+    </w:rPr>
+  </w:style>
+  <w:style w:type="paragraph" w:styleId="SourceCode">
     <w:name w:val="Source Code"/>
     <w:basedOn w:val="Normal"/>
-    <w:link w:val="VerbatimChar"/>
     <w:qFormat/>
     <w:pPr/>
     <w:rPr/>
@@ -1599,339 +1626,12 @@
     <w:pPr/>
     <w:rPr/>
   </w:style>
-  <w:style w:type="table" w:default="1" w:styleId="Table">
-    <w:name w:val="Table"/>
-    <w:basedOn w:val="TableNormal"/>
-    <w:semiHidden/>
-    <w:unhideWhenUsed/>
-    <w:qFormat/>
-    <w:tblPr>
-      <w:tblInd w:w="0" w:type="dxa"/>
-      <w:tblCellMar>
-        <w:top w:w="0" w:type="dxa"/>
-        <w:left w:w="108" w:type="dxa"/>
-        <w:bottom w:w="0" w:type="dxa"/>
-        <w:right w:w="108" w:type="dxa"/>
-      </w:tblCellMar>
-    </w:tblPr>
+  <w:style w:type="paragraph" w:styleId="TableHeading">
+    <w:name w:val="Table Heading"/>
+    <w:basedOn w:val="TableContents"/>
+    <w:qFormat/>
+    <w:pPr/>
+    <w:rPr/>
   </w:style>
 </w:styles>
-</file>
-
-<file path=word/theme/theme1.xml><?xml version="1.0" encoding="utf-8"?>
-<a:theme xmlns:a="http://schemas.openxmlformats.org/drawingml/2006/main" name="Office Theme">
-  <a:themeElements>
-    <a:clrScheme name="Office">
-      <a:dk1>
-        <a:sysClr val="windowText" lastClr="000000"/>
-      </a:dk1>
-      <a:lt1>
-        <a:sysClr val="window" lastClr="FFFFFF"/>
-      </a:lt1>
-      <a:dk2>
-        <a:srgbClr val="1F497D"/>
-      </a:dk2>
-      <a:lt2>
-        <a:srgbClr val="EEECE1"/>
-      </a:lt2>
-      <a:accent1>
-        <a:srgbClr val="4F81BD"/>
-      </a:accent1>
-      <a:accent2>
-        <a:srgbClr val="C0504D"/>
-      </a:accent2>
-      <a:accent3>
-        <a:srgbClr val="9BBB59"/>
-      </a:accent3>
-      <a:accent4>
-        <a:srgbClr val="8064A2"/>
-      </a:accent4>
-      <a:accent5>
-        <a:srgbClr val="4BACC6"/>
-      </a:accent5>
-      <a:accent6>
-        <a:srgbClr val="F79646"/>
-      </a:accent6>
-      <a:hlink>
-        <a:srgbClr val="0000FF"/>
-      </a:hlink>
-      <a:folHlink>
-        <a:srgbClr val="800080"/>
-      </a:folHlink>
-    </a:clrScheme>
-    <a:fontScheme name="Office">
-      <a:majorFont>
-        <a:latin typeface="Calibri"/>
-        <a:ea typeface=""/>
-        <a:cs typeface=""/>
-        <a:font script="Jpan" typeface="ＭＳ ゴシック"/>
-        <a:font script="Hang" typeface="맑은 고딕"/>
-        <a:font script="Hans" typeface="宋体"/>
-        <a:font script="Hant" typeface="新細明體"/>
-        <a:font script="Arab" typeface="Times New Roman"/>
-        <a:font script="Hebr" typeface="Times New Roman"/>
-        <a:font script="Thai" typeface="Angsana New"/>
-        <a:font script="Ethi" typeface="Nyala"/>
-        <a:font script="Beng" typeface="Vrinda"/>
-        <a:font script="Gujr" typeface="Shruti"/>
-        <a:font script="Khmr" typeface="MoolBoran"/>
-        <a:font script="Knda" typeface="Tunga"/>
-        <a:font script="Guru" typeface="Raavi"/>
-        <a:font script="Cans" typeface="Euphemia"/>
-        <a:font script="Cher" typeface="Plantagenet Cherokee"/>
-        <a:font script="Yiii" typeface="Microsoft Yi Baiti"/>
-        <a:font script="Tibt" typeface="Microsoft Himalaya"/>
-        <a:font script="Thaa" typeface="MV Boli"/>
-        <a:font script="Deva" typeface="Mangal"/>
-        <a:font script="Telu" typeface="Gautami"/>
-        <a:font script="Taml" typeface="Latha"/>
-        <a:font script="Syrc" typeface="Estrangelo Edessa"/>
-        <a:font script="Orya" typeface="Kalinga"/>
-        <a:font script="Mlym" typeface="Kartika"/>
-        <a:font script="Laoo" typeface="DokChampa"/>
-        <a:font script="Sinh" typeface="Iskoola Pota"/>
-        <a:font script="Mong" typeface="Mongolian Baiti"/>
-        <a:font script="Viet" typeface="Times New Roman"/>
-        <a:font script="Uigh" typeface="Microsoft Uighur"/>
-      </a:majorFont>
-      <a:minorFont>
-        <a:latin typeface="Cambria"/>
-        <a:ea typeface=""/>
-        <a:cs typeface=""/>
-        <a:font script="Jpan" typeface="ＭＳ 明朝"/>
-        <a:font script="Hang" typeface="맑은 고딕"/>
-        <a:font script="Hans" typeface="宋体"/>
-        <a:font script="Hant" typeface="新細明體"/>
-        <a:font script="Arab" typeface="Arial"/>
-        <a:font script="Hebr" typeface="Arial"/>
-        <a:font script="Thai" typeface="Cordia New"/>
-        <a:font script="Ethi" typeface="Nyala"/>
-        <a:font script="Beng" typeface="Vrinda"/>
-        <a:font script="Gujr" typeface="Shruti"/>
-        <a:font script="Khmr" typeface="DaunPenh"/>
-        <a:font script="Knda" typeface="Tunga"/>
-        <a:font script="Guru" typeface="Raavi"/>
-        <a:font script="Cans" typeface="Euphemia"/>
-        <a:font script="Cher" typeface="Plantagenet Cherokee"/>
-        <a:font script="Yiii" typeface="Microsoft Yi Baiti"/>
-        <a:font script="Tibt" typeface="Microsoft Himalaya"/>
-        <a:font script="Thaa" typeface="MV Boli"/>
-        <a:font script="Deva" typeface="Mangal"/>
-        <a:font script="Telu" typeface="Gautami"/>
-        <a:font script="Taml" typeface="Latha"/>
-        <a:font script="Syrc" typeface="Estrangelo Edessa"/>
-        <a:font script="Orya" typeface="Kalinga"/>
-        <a:font script="Mlym" typeface="Kartika"/>
-        <a:font script="Laoo" typeface="DokChampa"/>
-        <a:font script="Sinh" typeface="Iskoola Pota"/>
-        <a:font script="Mong" typeface="Mongolian Baiti"/>
-        <a:font script="Viet" typeface="Arial"/>
-        <a:font script="Uigh" typeface="Microsoft Uighur"/>
-      </a:minorFont>
-    </a:fontScheme>
-    <a:fmtScheme name="Office">
-      <a:fillStyleLst>
-        <a:solidFill>
-          <a:schemeClr val="phClr"/>
-        </a:solidFill>
-        <a:gradFill rotWithShape="1">
-          <a:gsLst>
-            <a:gs pos="0">
-              <a:schemeClr val="phClr">
-                <a:tint val="50000"/>
-                <a:satMod val="300000"/>
-              </a:schemeClr>
-            </a:gs>
-            <a:gs pos="35000">
-              <a:schemeClr val="phClr">
-                <a:tint val="37000"/>
-                <a:satMod val="300000"/>
-              </a:schemeClr>
-            </a:gs>
-            <a:gs pos="100000">
-              <a:schemeClr val="phClr">
-                <a:tint val="15000"/>
-                <a:satMod val="350000"/>
-              </a:schemeClr>
-            </a:gs>
-          </a:gsLst>
-          <a:lin ang="16200000" scaled="1"/>
-        </a:gradFill>
-        <a:gradFill rotWithShape="1">
-          <a:gsLst>
-            <a:gs pos="0">
-              <a:schemeClr val="phClr">
-                <a:tint val="100000"/>
-                <a:shade val="100000"/>
-                <a:satMod val="130000"/>
-              </a:schemeClr>
-            </a:gs>
-            <a:gs pos="100000">
-              <a:schemeClr val="phClr">
-                <a:tint val="50000"/>
-                <a:shade val="100000"/>
-                <a:satMod val="350000"/>
-              </a:schemeClr>
-            </a:gs>
-          </a:gsLst>
-          <a:lin ang="16200000" scaled="0"/>
-        </a:gradFill>
-      </a:fillStyleLst>
-      <a:lnStyleLst>
-        <a:ln w="9525" cap="flat" cmpd="sng" algn="ctr">
-          <a:solidFill>
-            <a:schemeClr val="phClr">
-              <a:shade val="95000"/>
-              <a:satMod val="105000"/>
-            </a:schemeClr>
-          </a:solidFill>
-          <a:prstDash val="solid"/>
-        </a:ln>
-        <a:ln w="25400" cap="flat" cmpd="sng" algn="ctr">
-          <a:solidFill>
-            <a:schemeClr val="phClr"/>
-          </a:solidFill>
-          <a:prstDash val="solid"/>
-        </a:ln>
-        <a:ln w="38100" cap="flat" cmpd="sng" algn="ctr">
-          <a:solidFill>
-            <a:schemeClr val="phClr"/>
-          </a:solidFill>
-          <a:prstDash val="solid"/>
-        </a:ln>
-      </a:lnStyleLst>
-      <a:effectStyleLst>
-        <a:effectStyle>
-          <a:effectLst>
-            <a:outerShdw blurRad="40000" dist="20000" dir="5400000" rotWithShape="0">
-              <a:srgbClr val="000000">
-                <a:alpha val="38000"/>
-              </a:srgbClr>
-            </a:outerShdw>
-          </a:effectLst>
-        </a:effectStyle>
-        <a:effectStyle>
-          <a:effectLst>
-            <a:outerShdw blurRad="40000" dist="23000" dir="5400000" rotWithShape="0">
-              <a:srgbClr val="000000">
-                <a:alpha val="35000"/>
-              </a:srgbClr>
-            </a:outerShdw>
-          </a:effectLst>
-        </a:effectStyle>
-        <a:effectStyle>
-          <a:effectLst>
-            <a:outerShdw blurRad="40000" dist="23000" dir="5400000" rotWithShape="0">
-              <a:srgbClr val="000000">
-                <a:alpha val="35000"/>
-              </a:srgbClr>
-            </a:outerShdw>
-          </a:effectLst>
-          <a:scene3d>
-            <a:camera prst="orthographicFront">
-              <a:rot lat="0" lon="0" rev="0"/>
-            </a:camera>
-            <a:lightRig rig="threePt" dir="t">
-              <a:rot lat="0" lon="0" rev="1200000"/>
-            </a:lightRig>
-          </a:scene3d>
-          <a:sp3d>
-            <a:bevelT w="63500" h="25400"/>
-          </a:sp3d>
-        </a:effectStyle>
-      </a:effectStyleLst>
-      <a:bgFillStyleLst>
-        <a:solidFill>
-          <a:schemeClr val="phClr"/>
-        </a:solidFill>
-        <a:gradFill rotWithShape="1">
-          <a:gsLst>
-            <a:gs pos="0">
-              <a:schemeClr val="phClr">
-                <a:tint val="40000"/>
-                <a:satMod val="350000"/>
-              </a:schemeClr>
-            </a:gs>
-            <a:gs pos="40000">
-              <a:schemeClr val="phClr">
-                <a:tint val="45000"/>
-                <a:shade val="99000"/>
-                <a:satMod val="350000"/>
-              </a:schemeClr>
-            </a:gs>
-            <a:gs pos="100000">
-              <a:schemeClr val="phClr">
-                <a:shade val="20000"/>
-                <a:satMod val="255000"/>
-              </a:schemeClr>
-            </a:gs>
-          </a:gsLst>
-          <a:path path="circle">
-            <a:fillToRect l="50000" t="-80000" r="50000" b="180000"/>
-          </a:path>
-        </a:gradFill>
-        <a:gradFill rotWithShape="1">
-          <a:gsLst>
-            <a:gs pos="0">
-              <a:schemeClr val="phClr">
-                <a:tint val="80000"/>
-                <a:satMod val="300000"/>
-              </a:schemeClr>
-            </a:gs>
-            <a:gs pos="100000">
-              <a:schemeClr val="phClr">
-                <a:shade val="30000"/>
-                <a:satMod val="200000"/>
-              </a:schemeClr>
-            </a:gs>
-          </a:gsLst>
-          <a:path path="circle">
-            <a:fillToRect l="50000" t="50000" r="50000" b="50000"/>
-          </a:path>
-        </a:gradFill>
-      </a:bgFillStyleLst>
-    </a:fmtScheme>
-  </a:themeElements>
-  <a:objectDefaults>
-    <a:spDef>
-      <a:spPr/>
-      <a:bodyPr/>
-      <a:lstStyle/>
-      <a:style>
-        <a:lnRef idx="1">
-          <a:schemeClr val="accent1"/>
-        </a:lnRef>
-        <a:fillRef idx="3">
-          <a:schemeClr val="accent1"/>
-        </a:fillRef>
-        <a:effectRef idx="2">
-          <a:schemeClr val="accent1"/>
-        </a:effectRef>
-        <a:fontRef idx="minor">
-          <a:schemeClr val="lt1"/>
-        </a:fontRef>
-      </a:style>
-    </a:spDef>
-    <a:lnDef>
-      <a:spPr/>
-      <a:bodyPr/>
-      <a:lstStyle/>
-      <a:style>
-        <a:lnRef idx="2">
-          <a:schemeClr val="accent1"/>
-        </a:lnRef>
-        <a:fillRef idx="0">
-          <a:schemeClr val="accent1"/>
-        </a:fillRef>
-        <a:effectRef idx="1">
-          <a:schemeClr val="accent1"/>
-        </a:effectRef>
-        <a:fontRef idx="minor">
-          <a:schemeClr val="tx1"/>
-        </a:fontRef>
-      </a:style>
-    </a:lnDef>
-  </a:objectDefaults>
-  <a:extraClrSchemeLst/>
-</a:theme>
 </file>
</xml_diff>

<commit_message>
Aggiornati esempi con RST
</commit_message>
<xml_diff>
--- a/esempio.docx
+++ b/esempio.docx
@@ -867,97 +867,6 @@
           <w:rStyle w:val="NormalTok"/>
         </w:rPr>
         <w:t xml:space="preserve">clicca qui</w:t>
-      </w:r>
-      <w:r>
-        <w:rPr>
-          <w:rStyle w:val="KeywordTok"/>
-        </w:rPr>
-        <w:t xml:space="preserve">&lt;/a&gt;</w:t>
-      </w:r>
-    </w:p>
-    <w:p>
-      <w:pPr>
-        <w:pStyle w:val="FirstParagraph"/>
-      </w:pPr>
-      <w:r>
-        <w:t xml:space="preserve">Aggiungere il numero della riga.</w:t>
-      </w:r>
-    </w:p>
-    <w:p>
-      <w:pPr>
-        <w:pStyle w:val="SourceCode"/>
-      </w:pPr>
-      <w:r>
-        <w:rPr>
-          <w:rStyle w:val="KeywordTok"/>
-        </w:rPr>
-        <w:t xml:space="preserve">&lt;a</w:t>
-      </w:r>
-      <w:r>
-        <w:rPr>
-          <w:rStyle w:val="OtherTok"/>
-        </w:rPr>
-        <w:t xml:space="preserve"> href=</w:t>
-      </w:r>
-      <w:r>
-        <w:rPr>
-          <w:rStyle w:val="StringTok"/>
-        </w:rPr>
-        <w:t xml:space="preserve">"#"</w:t>
-      </w:r>
-      <w:r>
-        <w:rPr>
-          <w:rStyle w:val="KeywordTok"/>
-        </w:rPr>
-        <w:t xml:space="preserve">&gt;</w:t>
-      </w:r>
-      <w:r>
-        <w:rPr>
-          <w:rStyle w:val="NormalTok"/>
-        </w:rPr>
-        <w:t xml:space="preserve">clicca qui</w:t>
-      </w:r>
-      <w:r>
-        <w:rPr>
-          <w:rStyle w:val="KeywordTok"/>
-        </w:rPr>
-        <w:t xml:space="preserve">&lt;/a&gt;</w:t>
-      </w:r>
-      <w:r>
-        <w:br w:type="textWrapping"/>
-      </w:r>
-      <w:r>
-        <w:br w:type="textWrapping"/>
-      </w:r>
-      <w:r>
-        <w:rPr>
-          <w:rStyle w:val="KeywordTok"/>
-        </w:rPr>
-        <w:t xml:space="preserve">&lt;a</w:t>
-      </w:r>
-      <w:r>
-        <w:rPr>
-          <w:rStyle w:val="OtherTok"/>
-        </w:rPr>
-        <w:t xml:space="preserve"> href=</w:t>
-      </w:r>
-      <w:r>
-        <w:rPr>
-          <w:rStyle w:val="StringTok"/>
-        </w:rPr>
-        <w:t xml:space="preserve">"#"</w:t>
-      </w:r>
-      <w:r>
-        <w:rPr>
-          <w:rStyle w:val="KeywordTok"/>
-        </w:rPr>
-        <w:t xml:space="preserve">&gt;</w:t>
-      </w:r>
-      <w:r>
-        <w:rPr>
-          <w:rStyle w:val="NormalTok"/>
-        </w:rPr>
-        <w:t xml:space="preserve">clicca anche qui</w:t>
       </w:r>
       <w:r>
         <w:rPr>
@@ -1520,7 +1429,7 @@
 <file path=word/numbering.xml><?xml version="1.0" encoding="utf-8"?>
 <w:numbering xmlns:w="http://schemas.openxmlformats.org/wordprocessingml/2006/main">
   <w:abstractNum w:abstractNumId="990">
-    <w:nsid w:val="b3ec7841"/>
+    <w:nsid w:val="fe37cbf9"/>
     <w:multiLevelType w:val="multilevel"/>
     <w:lvl w:ilvl="0">
       <w:numFmt w:val="bullet"/>
@@ -1623,7 +1532,7 @@
     </w:lvl>
   </w:abstractNum>
   <w:abstractNum w:abstractNumId="991">
-    <w:nsid w:val="2f4a53c6"/>
+    <w:nsid w:val="7995a77d"/>
     <w:multiLevelType w:val="multilevel"/>
     <w:lvl w:ilvl="0">
       <w:numFmt w:val="bullet"/>
@@ -1726,7 +1635,7 @@
     </w:lvl>
   </w:abstractNum>
   <w:abstractNum w:abstractNumId="99411">
-    <w:nsid w:val="e43d5be3"/>
+    <w:nsid w:val="ae8892b7"/>
     <w:multiLevelType w:val="multilevel"/>
     <w:lvl w:ilvl="0">
       <w:start w:val="1"/>
@@ -1838,7 +1747,7 @@
     </w:lvl>
   </w:abstractNum>
   <w:abstractNum w:abstractNumId="99201">
-    <w:nsid w:val="3bf9533b"/>
+    <w:nsid w:val="864489b9"/>
     <w:multiLevelType w:val="multilevel"/>
     <w:lvl w:ilvl="0">
       <w:start w:val="1"/>

</xml_diff>